<commit_message>
Dokumentation, Verbesserungen der App
</commit_message>
<xml_diff>
--- a/Dokumente/Wochenberichte.docx
+++ b/Dokumente/Wochenberichte.docx
@@ -41,25 +41,7 @@
         </w:numPr>
       </w:pPr>
       <w:r>
-        <w:t xml:space="preserve">Woche </w:t>
-      </w:r>
-      <w:r>
-        <w:t>26</w:t>
-      </w:r>
-      <w:r>
-        <w:t>.02.2019-</w:t>
-      </w:r>
-      <w:r>
-        <w:t>05</w:t>
-      </w:r>
-      <w:r>
-        <w:t>.0</w:t>
-      </w:r>
-      <w:r>
-        <w:t>3</w:t>
-      </w:r>
-      <w:r>
-        <w:t xml:space="preserve">.2019 </w:t>
+        <w:t xml:space="preserve">Woche 26.02.2019-05.03.2019 </w:t>
       </w:r>
     </w:p>
     <w:p>
@@ -78,60 +60,297 @@
         <w:t>Auf diesen Butten</w:t>
       </w:r>
       <w:r>
+        <w:t xml:space="preserve"> horcht der </w:t>
+      </w:r>
+      <w:proofErr w:type="spellStart"/>
+      <w:r>
+        <w:t>CreateQuizStartButtonListener</w:t>
+      </w:r>
+      <w:proofErr w:type="spellEnd"/>
+      <w:r>
+        <w:t xml:space="preserve">, welcher nach dem Klicken den </w:t>
+      </w:r>
+      <w:proofErr w:type="spellStart"/>
+      <w:r>
+        <w:t>InsertQuestionTab</w:t>
+      </w:r>
+      <w:proofErr w:type="spellEnd"/>
+      <w:r>
+        <w:t xml:space="preserve"> anzeigt. Im </w:t>
+      </w:r>
+      <w:proofErr w:type="spellStart"/>
+      <w:r>
+        <w:t>InsertQuestiontab</w:t>
+      </w:r>
+      <w:proofErr w:type="spellEnd"/>
+      <w:r>
+        <w:t xml:space="preserve"> werden dann so viele Fragen anzeigt, wie der User vorher </w:t>
+      </w:r>
+      <w:proofErr w:type="spellStart"/>
+      <w:r>
+        <w:t>festgestgelegt</w:t>
+      </w:r>
+      <w:proofErr w:type="spellEnd"/>
+      <w:r>
+        <w:t xml:space="preserve"> hat. Dann können Frage, und Antworttext Beschrieben werden und die richtige Antwort bzw. die richtigen Antworten mit Hilfe der Checkboxen </w:t>
+      </w:r>
+      <w:r>
+        <w:t xml:space="preserve">markiert werden. Klickt man zum Schluss auf den Quiz erstellen Butten werden die </w:t>
+      </w:r>
+      <w:proofErr w:type="gramStart"/>
+      <w:r>
+        <w:t>Antworten  in</w:t>
+      </w:r>
+      <w:proofErr w:type="gramEnd"/>
+      <w:r>
+        <w:t xml:space="preserve"> einem asynchronem Task zu Server geschickt</w:t>
+      </w:r>
+      <w:r>
+        <w:t>. Der Server führt erstellt und speichert das Quiz mit Antworten dann in die Datenbank.</w:t>
+      </w:r>
+    </w:p>
+    <w:p/>
+    <w:p>
+      <w:r>
+        <w:t>Die Push-</w:t>
+      </w:r>
+      <w:proofErr w:type="spellStart"/>
+      <w:r>
+        <w:t>Notifications</w:t>
+      </w:r>
+      <w:proofErr w:type="spellEnd"/>
+      <w:r>
+        <w:t xml:space="preserve"> werden von dem Server aus gesendet. Diese holt sich bei den jeweiligen Ereignissen („Quiz wurde beantwortet“ und „Neues Quiz wurde erstellt“) die FCM-Tokens </w:t>
+      </w:r>
+      <w:proofErr w:type="gramStart"/>
+      <w:r>
+        <w:t>der angesprochenen Usern</w:t>
+      </w:r>
+      <w:proofErr w:type="gramEnd"/>
+      <w:r>
+        <w:t xml:space="preserve"> („Quiz-Ersteller“ und „Quiz-Teilnehmer“) aus der Datenbank.</w:t>
+      </w:r>
+      <w:r>
         <w:t xml:space="preserve"> </w:t>
+      </w:r>
+    </w:p>
+    <w:p>
+      <w:r>
+        <w:t xml:space="preserve">Dann wird eine Verbindung mit dem Google- bzw. </w:t>
+      </w:r>
+      <w:proofErr w:type="spellStart"/>
+      <w:r>
+        <w:t>Firebase</w:t>
+      </w:r>
+      <w:proofErr w:type="spellEnd"/>
+      <w:r>
+        <w:t xml:space="preserve"> Server aufgebaut. An diesem werden die Push-</w:t>
+      </w:r>
+      <w:proofErr w:type="spellStart"/>
+      <w:r>
+        <w:t>Notification</w:t>
+      </w:r>
+      <w:proofErr w:type="spellEnd"/>
+      <w:r>
+        <w:t xml:space="preserve">-Objekte als JSON-Strings gesendet. Die Authentifikation funktioniert mit den geheimen Schlüsseln (heruntergeladen von der </w:t>
+      </w:r>
+      <w:proofErr w:type="spellStart"/>
+      <w:r>
+        <w:t>Firebase-Console</w:t>
+      </w:r>
+      <w:proofErr w:type="spellEnd"/>
+      <w:r>
+        <w:t>) und der Google API.</w:t>
+      </w:r>
+    </w:p>
+    <w:p/>
+    <w:p>
+      <w:r>
+        <w:t>Wenn der User das Quiz noch nicht ausgefüllt hat, wird ihm die GUI anders dargestellt als den Teilnehmern, die das Quiz bereits ausgefüllt haben bzw. dem Quiz Ersteller.</w:t>
+      </w:r>
+    </w:p>
+    <w:p>
+      <w:r>
+        <w:t>Quiz-Ersteller (beim Erstellen des Quiz):</w:t>
+      </w:r>
+    </w:p>
+    <w:p>
+      <w:r>
+        <w:tab/>
+        <w:t>Kann Frage- und Antworttexte bearbeiten</w:t>
+      </w:r>
+    </w:p>
+    <w:p>
+      <w:pPr>
+        <w:ind w:left="708"/>
+      </w:pPr>
+      <w:r>
+        <w:t>Kann eine, mehrere oder keine richtigen Antwortmöglichkeiten wählen. Es stehen maximal 4 Antwortmöglichkeiten zur Verfügung.</w:t>
+      </w:r>
+    </w:p>
+    <w:p>
+      <w:r>
+        <w:t>Quiz-Ersteller</w:t>
+      </w:r>
+      <w:r>
+        <w:t xml:space="preserve"> (nachdem Quiz erstellt wurde)</w:t>
+      </w:r>
+      <w:r>
+        <w:t>:</w:t>
+      </w:r>
+    </w:p>
+    <w:p>
+      <w:r>
+        <w:tab/>
+        <w:t>Keine Texte/Checkboxen bearbeitbar</w:t>
+      </w:r>
+    </w:p>
+    <w:p>
+      <w:r>
+        <w:tab/>
+        <w:t>Sieht die richtigen Antwortmöglichkeiten</w:t>
+      </w:r>
+      <w:r>
+        <w:t xml:space="preserve"> (grün hinterlegt und Checkbox gecheckt)</w:t>
+      </w:r>
+    </w:p>
+    <w:p>
+      <w:pPr>
+        <w:ind w:left="708"/>
+      </w:pPr>
+      <w:r>
+        <w:t>Rangliste</w:t>
+      </w:r>
+      <w:r>
+        <w:t xml:space="preserve"> mit</w:t>
+      </w:r>
+      <w:r>
+        <w:t xml:space="preserve"> Teilnehmer die das Quiz ausgefüllt bzw. nicht ausgefüllt haben</w:t>
+      </w:r>
+      <w:r>
+        <w:t xml:space="preserve"> (mit Punktestand</w:t>
+      </w:r>
+      <w:r>
+        <w:t xml:space="preserve"> und</w:t>
+      </w:r>
+      <w:r>
+        <w:t xml:space="preserve"> Zeitpunkt des Ausfüllens)</w:t>
+      </w:r>
+    </w:p>
+    <w:p>
+      <w:r>
+        <w:t>Quiz-</w:t>
+      </w:r>
+      <w:r>
+        <w:t>Teilnehmer (bereits teilgenommen)</w:t>
+      </w:r>
+      <w:r>
+        <w:t>:</w:t>
+      </w:r>
+    </w:p>
+    <w:p>
+      <w:r>
+        <w:lastRenderedPageBreak/>
+        <w:tab/>
+        <w:t>Keine Texte/Checkboxen bearbeitbar</w:t>
+      </w:r>
+    </w:p>
+    <w:p>
+      <w:pPr>
+        <w:ind w:left="708"/>
+      </w:pPr>
+      <w:r>
+        <w:t>Sieht die richtigen Antwortmöglichkeiten</w:t>
+      </w:r>
+      <w:r>
+        <w:t xml:space="preserve"> (grün hinterlegt) und seine gewählten Antwortmöglichkeiten (Checkbox gecheckt)</w:t>
+      </w:r>
+    </w:p>
+    <w:p>
+      <w:r>
+        <w:tab/>
+      </w:r>
+      <w:proofErr w:type="spellStart"/>
+      <w:r>
+        <w:t>Rankgliste</w:t>
+      </w:r>
+      <w:proofErr w:type="spellEnd"/>
+      <w:r>
+        <w:t xml:space="preserve"> mit Teilnehmer die das Quiz ausgefüllt bzw. nicht ausgefüllt haben</w:t>
+      </w:r>
+    </w:p>
+    <w:p>
+      <w:r>
+        <w:t>Quiz-Teilnehmer (noch nicht teilgen</w:t>
+      </w:r>
+      <w:r>
+        <w:t>o</w:t>
+      </w:r>
+      <w:r>
+        <w:t>mmen):</w:t>
+      </w:r>
+    </w:p>
+    <w:p>
+      <w:r>
+        <w:tab/>
+        <w:t>Sieht nur Fragen und Antwortmöglichkeiten</w:t>
+      </w:r>
+    </w:p>
+    <w:p>
+      <w:r>
+        <w:tab/>
+        <w:t>Nur Checkboxen der Antwortmöglichkeiten sind änderbar</w:t>
+      </w:r>
+    </w:p>
+    <w:p/>
+    <w:p>
+      <w:r>
+        <w:t xml:space="preserve">Die Hintergrundfarbe der Checkbox (grün = richtig, rot = falsch) kann einfach mit einer Methode im Programm geändert werden. </w:t>
+      </w:r>
+    </w:p>
+    <w:p>
+      <w:r>
+        <w:t>Sobald die Hintergrundfarbe geändert wird, wird auch die Färbung („</w:t>
+      </w:r>
+      <w:proofErr w:type="spellStart"/>
+      <w:r>
+        <w:t>tint</w:t>
+      </w:r>
+      <w:proofErr w:type="spellEnd"/>
+      <w:r>
+        <w:t>“) der Checkbox auf schwarz geändert. Damit ist sie besser sichtbar auf dem gefärbten Hintergrund.</w:t>
+      </w:r>
+    </w:p>
+    <w:p>
+      <w:r>
+        <w:t xml:space="preserve">Die Färbung wird mit einer </w:t>
+      </w:r>
+      <w:proofErr w:type="spellStart"/>
+      <w:r>
+        <w:t>Tint</w:t>
+      </w:r>
+      <w:proofErr w:type="spellEnd"/>
+      <w:r>
+        <w:t xml:space="preserve">-Liste erreicht. </w:t>
+      </w:r>
+      <w:r>
+        <w:t>Hier wurde die Farbe „schwarz“ mit dem Zustand „Checkbox gecheckt“ verknüpft. Sonst, wenn die Checkbox nicht gecheckt ist, wird eine dunkelgraue Farbe gewählt.</w:t>
+      </w:r>
+      <w:r>
+        <w:t xml:space="preserve"> Diese </w:t>
+      </w:r>
+      <w:proofErr w:type="spellStart"/>
+      <w:r>
+        <w:t>Tint</w:t>
+      </w:r>
+      <w:proofErr w:type="spellEnd"/>
+      <w:r>
+        <w:t>-Liste wird auf den Checkboxen genau dann eingestellt, wenn sie nicht mehr änderbar ist (also wenn das Quiz nicht erstellt und nicht ausgefüllt wird).</w:t>
       </w:r>
       <w:bookmarkStart w:id="0" w:name="_GoBack"/>
       <w:bookmarkEnd w:id="0"/>
-      <w:r>
-        <w:t xml:space="preserve">horcht der </w:t>
-      </w:r>
-      <w:proofErr w:type="spellStart"/>
-      <w:r>
-        <w:t>CreateQuizStartButtonListener</w:t>
-      </w:r>
-      <w:proofErr w:type="spellEnd"/>
-      <w:r>
-        <w:t xml:space="preserve">, welcher nach dem Klicken den </w:t>
-      </w:r>
-      <w:proofErr w:type="spellStart"/>
-      <w:r>
-        <w:t>InsertQuestionTab</w:t>
-      </w:r>
-      <w:proofErr w:type="spellEnd"/>
-      <w:r>
-        <w:t xml:space="preserve"> anzeigt. Im </w:t>
-      </w:r>
-      <w:proofErr w:type="spellStart"/>
-      <w:r>
-        <w:t>InsertQuestiontab</w:t>
-      </w:r>
-      <w:proofErr w:type="spellEnd"/>
-      <w:r>
-        <w:t xml:space="preserve"> werden dann so viele Fragen anzeigt, wie der User vorher </w:t>
-      </w:r>
-      <w:proofErr w:type="spellStart"/>
-      <w:r>
-        <w:t>festgestgelegt</w:t>
-      </w:r>
-      <w:proofErr w:type="spellEnd"/>
-      <w:r>
-        <w:t xml:space="preserve"> hat. Dann können Frage, und Antworttext Beschrieben werden und die richtige Antwort bzw. die richtigen Antworten mit Hilfe der Checkboxen </w:t>
-      </w:r>
-      <w:r>
-        <w:t xml:space="preserve">markiert werden. Klickt man zum Schluss auf den Quiz erstellen Butten werden die </w:t>
-      </w:r>
-      <w:proofErr w:type="gramStart"/>
-      <w:r>
-        <w:t>Antworten  in</w:t>
-      </w:r>
-      <w:proofErr w:type="gramEnd"/>
-      <w:r>
-        <w:t xml:space="preserve"> einem asynchronem Task zu Server geschickt</w:t>
-      </w:r>
-      <w:r>
-        <w:t>. Der Server führt erstellt und speichert das Quiz mit Antworten dann in die Datenbank.</w:t>
-      </w:r>
-    </w:p>
+    </w:p>
+    <w:p/>
     <w:sectPr>
       <w:pgSz w:w="11906" w:h="16838"/>
       <w:pgMar w:top="1417" w:right="1417" w:bottom="1134" w:left="1417" w:header="708" w:footer="708" w:gutter="0"/>

</xml_diff>